<commit_message>
updated python vs r
</commit_message>
<xml_diff>
--- a/Project2/Python vs R.docx
+++ b/Project2/Python vs R.docx
@@ -117,6 +117,17 @@
       </w:r>
     </w:p>
     <w:p>
+      <w:r>
+        <w:t xml:space="preserve">I ended up building quite a few models in R (partly due to the fact that I used three different libraries) which resulted in a wide range of MAPE results. </w:t>
+      </w:r>
+      <w:r>
+        <w:t xml:space="preserve">No matter which model I tried, Manhattan distance always produced the lowest MAPE. </w:t>
+      </w:r>
+      <w:r>
+        <w:t>The best library ended up producing a MAPE of 0.906% on average when tested with 7 different randomized train/test sets, where the absolute best MAPE was 0.848%.</w:t>
+      </w:r>
+    </w:p>
+    <w:p>
       <w:pPr>
         <w:pStyle w:val="Heading2"/>
       </w:pPr>
@@ -156,10 +167,27 @@
       <w:r>
         <w:t xml:space="preserve">The only file type in Python that can do this is a notebook style, which often ends up in a different IDE from where your running program is written, </w:t>
       </w:r>
+      <w:r>
+        <w:t>so the code was built to run in a single pass and ends up a little less linear and a little less thoughtful than the code in R.</w:t>
+      </w:r>
+    </w:p>
+    <w:p>
+      <w:r>
+        <w:t>In Python, I assumed the Manhattan distance would be the best metric</w:t>
+      </w:r>
+      <w:r>
+        <w:t xml:space="preserve"> since it always turned out that way in R</w:t>
+      </w:r>
+      <w:r>
+        <w:t xml:space="preserve"> and </w:t>
+      </w:r>
+      <w:r>
+        <w:t xml:space="preserve">I </w:t>
+      </w:r>
       <w:bookmarkStart w:id="0" w:name="_GoBack"/>
       <w:bookmarkEnd w:id="0"/>
       <w:r>
-        <w:t>so the code was built to run in a single pass and ends up a little less linear and a little less thoughtful than the code in R.</w:t>
+        <w:t>simply ran through a bunch of models varying only the k value and weighting function. I found that an inverse squared weight (my own custom weight function) performed the best and tested 10 different randomized train/test sets. The best average MAPE occurred for a k value of 2 and was 0.930%, while the best absolute MAPE was 0.880%.</w:t>
       </w:r>
     </w:p>
     <w:p>
@@ -227,6 +255,7 @@
     </w:p>
     <w:p>
       <w:r>
+        <w:lastRenderedPageBreak/>
         <w:t xml:space="preserve">When it actually came time to build a model, I felt like the tables really turned. After the data had been wrangled and processed, I REALLY enjoyed using </w:t>
       </w:r>
       <w:proofErr w:type="spellStart"/>
@@ -240,11 +269,7 @@
     </w:p>
     <w:p>
       <w:r>
-        <w:t xml:space="preserve">Outside of model building, there were plusses and minuses to both languages. It was definitely easier to manipulate data in R (this may speak to my lack of comfortability with pandas in Python more than </w:t>
-      </w:r>
-      <w:r>
-        <w:lastRenderedPageBreak/>
-        <w:t>anything)</w:t>
+        <w:t>Outside of model building, there were plusses and minuses to both languages. It was definitely easier to manipulate data in R (this may speak to my lack of comfortability with pandas in Python more than anything)</w:t>
       </w:r>
       <w:r>
         <w:t>, but the plotting in both (</w:t>
@@ -264,6 +289,9 @@
       <w:proofErr w:type="spellEnd"/>
       <w:r>
         <w:t xml:space="preserve"> for Python) were very similar in terms of how easy they were to use.</w:t>
+      </w:r>
+      <w:r>
+        <w:t xml:space="preserve"> Their final results were also very similar, though the models built in R did slightly outperform the Python models based on MAPE.</w:t>
       </w:r>
     </w:p>
     <w:sectPr>

</xml_diff>